<commit_message>
added CPU time ! verdict typecasted to long!
</commit_message>
<xml_diff>
--- a/slowjudge proposal.docx
+++ b/slowjudge proposal.docx
@@ -4,7 +4,113 @@
   <w:body>
     <w:p>
       <w:pPr>
+        <w:autoSpaceDE w:val="0"/>
+        <w:autoSpaceDN w:val="0"/>
+        <w:adjustRightInd w:val="0"/>
+        <w:spacing w:after="0" w:line="240" w:lineRule="auto"/>
+        <w:rPr>
+          <w:rFonts w:ascii="Times New Roman" w:hAnsi="Times New Roman" w:cs="Times New Roman"/>
+          <w:color w:val="000000"/>
+          <w:sz w:val="24"/>
+          <w:szCs w:val="24"/>
+          <w:lang w:bidi="bn-IN"/>
+        </w:rPr>
+      </w:pPr>
+    </w:p>
+    <w:p>
+      <w:pPr>
+        <w:autoSpaceDE w:val="0"/>
+        <w:autoSpaceDN w:val="0"/>
+        <w:adjustRightInd w:val="0"/>
+        <w:spacing w:after="0" w:line="240" w:lineRule="auto"/>
+        <w:rPr>
+          <w:rFonts w:ascii="Times New Roman" w:hAnsi="Times New Roman" w:cs="Times New Roman"/>
+          <w:color w:val="000000"/>
+          <w:sz w:val="24"/>
+          <w:szCs w:val="24"/>
+          <w:lang w:bidi="bn-IN"/>
+        </w:rPr>
+      </w:pPr>
+      <w:r>
+        <w:rPr>
+          <w:rFonts w:ascii="Times New Roman" w:hAnsi="Times New Roman" w:cs="Times New Roman"/>
+          <w:color w:val="000000"/>
+          <w:sz w:val="24"/>
+          <w:szCs w:val="24"/>
+          <w:lang w:bidi="bn-IN"/>
+        </w:rPr>
+        <w:t xml:space="preserve"> </w:t>
+      </w:r>
+      <w:r>
+        <w:rPr>
+          <w:noProof/>
+          <w:lang w:bidi="bn-IN"/>
+        </w:rPr>
+        <w:drawing>
+          <wp:inline distT="0" distB="0" distL="0" distR="0" wp14:anchorId="3CE17C90" wp14:editId="7D723BEB">
+            <wp:extent cx="926709" cy="971550"/>
+            <wp:effectExtent l="0" t="0" r="0" b="0"/>
+            <wp:docPr id="1" name="Picture 1"/>
+            <wp:cNvGraphicFramePr>
+              <a:graphicFrameLocks xmlns:a="http://schemas.openxmlformats.org/drawingml/2006/main" noChangeAspect="1"/>
+            </wp:cNvGraphicFramePr>
+            <a:graphic xmlns:a="http://schemas.openxmlformats.org/drawingml/2006/main">
+              <a:graphicData uri="http://schemas.openxmlformats.org/drawingml/2006/picture">
+                <pic:pic xmlns:pic="http://schemas.openxmlformats.org/drawingml/2006/picture">
+                  <pic:nvPicPr>
+                    <pic:cNvPr id="1" name=""/>
+                    <pic:cNvPicPr/>
+                  </pic:nvPicPr>
+                  <pic:blipFill>
+                    <a:blip r:embed="rId8"/>
+                    <a:stretch>
+                      <a:fillRect/>
+                    </a:stretch>
+                  </pic:blipFill>
+                  <pic:spPr>
+                    <a:xfrm>
+                      <a:off x="0" y="0"/>
+                      <a:ext cx="959355" cy="1005775"/>
+                    </a:xfrm>
+                    <a:prstGeom prst="rect">
+                      <a:avLst/>
+                    </a:prstGeom>
+                  </pic:spPr>
+                </pic:pic>
+              </a:graphicData>
+            </a:graphic>
+          </wp:inline>
+        </w:drawing>
+      </w:r>
+      <w:r>
+        <w:rPr>
+          <w:rFonts w:ascii="Times New Roman" w:hAnsi="Times New Roman" w:cs="Times New Roman"/>
+          <w:color w:val="000000"/>
+          <w:sz w:val="24"/>
+          <w:szCs w:val="24"/>
+          <w:lang w:bidi="bn-IN"/>
+        </w:rPr>
+        <w:t xml:space="preserve"> </w:t>
+      </w:r>
+      <w:bookmarkStart w:id="0" w:name="_GoBack"/>
+      <w:bookmarkEnd w:id="0"/>
+      <w:r>
+        <w:rPr>
+          <w:rFonts w:ascii="Times New Roman" w:hAnsi="Times New Roman" w:cs="Times New Roman"/>
+          <w:b/>
+          <w:bCs/>
+          <w:color w:val="000000"/>
+          <w:sz w:val="24"/>
+          <w:szCs w:val="24"/>
+          <w:lang w:bidi="bn-IN"/>
+        </w:rPr>
+        <w:t xml:space="preserve">Bangabandhu Sheikh Mujibur Rahman Science and Technology University </w:t>
+      </w:r>
+    </w:p>
+    <w:p>
+      <w:pPr>
         <w:spacing w:after="0" w:line="360" w:lineRule="auto"/>
+        <w:ind w:left="720" w:firstLine="720"/>
         <w:jc w:val="center"/>
         <w:rPr>
           <w:rFonts w:ascii="Times New Roman" w:hAnsi="Times New Roman" w:cs="Times New Roman"/>
@@ -12,154 +118,25 @@
           <w:color w:val="000000" w:themeColor="text1"/>
           <w:sz w:val="24"/>
           <w:szCs w:val="24"/>
-        </w:rPr>
-      </w:pPr>
-      <w:r>
-        <w:rPr>
-          <w:rFonts w:ascii="Times New Roman" w:hAnsi="Times New Roman" w:cs="Times New Roman"/>
-          <w:b/>
-          <w:color w:val="000000" w:themeColor="text1"/>
-          <w:sz w:val="24"/>
-          <w:szCs w:val="24"/>
-        </w:rPr>
-        <w:t>PABNA</w:t>
-      </w:r>
-      <w:r>
-        <w:rPr>
-          <w:rFonts w:ascii="Times New Roman" w:hAnsi="Times New Roman" w:cs="Times New Roman"/>
-          <w:b/>
-          <w:color w:val="000000" w:themeColor="text1"/>
-          <w:sz w:val="24"/>
-          <w:szCs w:val="24"/>
-        </w:rPr>
-        <w:t xml:space="preserve"> UNIVERSITY OF </w:t>
-      </w:r>
-      <w:r>
-        <w:rPr>
-          <w:rFonts w:ascii="Times New Roman" w:hAnsi="Times New Roman" w:cs="Times New Roman"/>
-          <w:b/>
-          <w:color w:val="000000" w:themeColor="text1"/>
-          <w:sz w:val="24"/>
-          <w:szCs w:val="24"/>
-        </w:rPr>
-        <w:t>SCIENCE</w:t>
-      </w:r>
-      <w:r>
-        <w:rPr>
-          <w:rFonts w:ascii="Times New Roman" w:hAnsi="Times New Roman" w:cs="Times New Roman"/>
-          <w:b/>
-          <w:color w:val="000000" w:themeColor="text1"/>
-          <w:sz w:val="24"/>
-          <w:szCs w:val="24"/>
-        </w:rPr>
-        <w:t xml:space="preserve"> &amp; TECHNOLOGY</w:t>
-      </w:r>
-      <w:r>
-        <w:rPr>
-          <w:rFonts w:ascii="Times New Roman" w:hAnsi="Times New Roman" w:cs="Times New Roman"/>
-          <w:b/>
-          <w:color w:val="000000" w:themeColor="text1"/>
-          <w:sz w:val="24"/>
-          <w:szCs w:val="24"/>
-        </w:rPr>
-        <w:t xml:space="preserve"> </w:t>
-      </w:r>
-      <w:r>
-        <w:rPr>
-          <w:rFonts w:ascii="Times New Roman" w:hAnsi="Times New Roman" w:cs="Times New Roman"/>
-          <w:b/>
-          <w:color w:val="000000" w:themeColor="text1"/>
-          <w:sz w:val="24"/>
-          <w:szCs w:val="24"/>
-        </w:rPr>
-        <w:t>(PUS</w:t>
-      </w:r>
-      <w:r>
-        <w:rPr>
-          <w:rFonts w:ascii="Times New Roman" w:hAnsi="Times New Roman" w:cs="Times New Roman"/>
-          <w:b/>
-          <w:color w:val="000000" w:themeColor="text1"/>
-          <w:sz w:val="24"/>
-          <w:szCs w:val="24"/>
-        </w:rPr>
-        <w:t>T)</w:t>
-      </w:r>
-    </w:p>
-    <w:p>
-      <w:pPr>
-        <w:pBdr>
-          <w:bottom w:val="single" w:sz="4" w:space="2" w:color="auto"/>
-        </w:pBdr>
-        <w:spacing w:after="0" w:line="360" w:lineRule="auto"/>
-        <w:jc w:val="center"/>
-        <w:rPr>
-          <w:rFonts w:ascii="Times New Roman" w:hAnsi="Times New Roman" w:cs="Times New Roman"/>
-          <w:b/>
-          <w:color w:val="000000" w:themeColor="text1"/>
-          <w:sz w:val="24"/>
-          <w:szCs w:val="24"/>
-        </w:rPr>
-      </w:pPr>
-      <w:r>
-        <w:rPr>
-          <w:rFonts w:ascii="Times New Roman" w:hAnsi="Times New Roman" w:cs="Times New Roman"/>
-          <w:b/>
-          <w:color w:val="000000" w:themeColor="text1"/>
-          <w:sz w:val="24"/>
-          <w:szCs w:val="24"/>
-        </w:rPr>
-        <w:t>DEPARTMENT OF COMPUTER SCIENCE &amp; ENGINEERING (CSE)</w:t>
-      </w:r>
-    </w:p>
-    <w:p>
-      <w:pPr>
-        <w:pBdr>
-          <w:bottom w:val="single" w:sz="4" w:space="2" w:color="auto"/>
-        </w:pBdr>
-        <w:spacing w:after="0" w:line="360" w:lineRule="auto"/>
-        <w:jc w:val="center"/>
-        <w:rPr>
-          <w:rFonts w:ascii="Times New Roman" w:hAnsi="Times New Roman" w:cs="Times New Roman"/>
-          <w:b/>
-          <w:color w:val="000000" w:themeColor="text1"/>
-          <w:sz w:val="24"/>
-          <w:szCs w:val="24"/>
-        </w:rPr>
-      </w:pPr>
-      <w:r>
-        <w:rPr>
-          <w:rFonts w:ascii="Times New Roman" w:hAnsi="Times New Roman" w:cs="Times New Roman"/>
-          <w:b/>
-          <w:color w:val="000000" w:themeColor="text1"/>
-          <w:sz w:val="24"/>
-          <w:szCs w:val="24"/>
-        </w:rPr>
-        <w:t>PABNA</w:t>
-      </w:r>
-      <w:r>
-        <w:rPr>
-          <w:rFonts w:ascii="Times New Roman" w:hAnsi="Times New Roman" w:cs="Times New Roman"/>
-          <w:b/>
-          <w:color w:val="000000" w:themeColor="text1"/>
-          <w:sz w:val="24"/>
-          <w:szCs w:val="24"/>
-        </w:rPr>
-        <w:t>-</w:t>
-      </w:r>
-      <w:r>
-        <w:rPr>
-          <w:rFonts w:ascii="Times New Roman" w:hAnsi="Times New Roman" w:cs="Times New Roman"/>
-          <w:b/>
-          <w:color w:val="000000" w:themeColor="text1"/>
-          <w:sz w:val="24"/>
-          <w:szCs w:val="24"/>
-        </w:rPr>
-        <w:t>6600</w:t>
-      </w:r>
-    </w:p>
-    <w:p>
-      <w:pPr>
-        <w:spacing w:after="0" w:line="360" w:lineRule="auto"/>
+          <w:u w:val="single"/>
+        </w:rPr>
+      </w:pPr>
+      <w:r>
+        <w:rPr>
+          <w:rFonts w:ascii="Times New Roman" w:hAnsi="Times New Roman" w:cs="Times New Roman"/>
+          <w:b/>
+          <w:bCs/>
+          <w:color w:val="000000"/>
+          <w:sz w:val="24"/>
+          <w:szCs w:val="24"/>
+          <w:lang w:bidi="bn-IN"/>
+        </w:rPr>
+        <w:t>Department of Computer Science and Engineering</w:t>
+      </w:r>
+    </w:p>
+    <w:p>
+      <w:pPr>
+        <w:spacing w:line="360" w:lineRule="auto"/>
         <w:jc w:val="center"/>
         <w:rPr>
           <w:rFonts w:ascii="Times New Roman" w:hAnsi="Times New Roman" w:cs="Times New Roman"/>
@@ -170,11 +147,7 @@
           <w:u w:val="single"/>
         </w:rPr>
       </w:pPr>
-    </w:p>
-    <w:p>
-      <w:pPr>
-        <w:spacing w:line="360" w:lineRule="auto"/>
-        <w:jc w:val="center"/>
+      <w:r>
         <w:rPr>
           <w:rFonts w:ascii="Times New Roman" w:hAnsi="Times New Roman" w:cs="Times New Roman"/>
           <w:b/>
@@ -183,39 +156,7 @@
           <w:szCs w:val="28"/>
           <w:u w:val="single"/>
         </w:rPr>
-      </w:pPr>
-      <w:r>
-        <w:rPr>
-          <w:rFonts w:ascii="Times New Roman" w:hAnsi="Times New Roman" w:cs="Times New Roman"/>
-          <w:b/>
-          <w:color w:val="000000" w:themeColor="text1"/>
-          <w:sz w:val="28"/>
-          <w:szCs w:val="28"/>
-          <w:u w:val="single"/>
-        </w:rPr>
-        <w:t>(Project</w:t>
-      </w:r>
-      <w:r>
-        <w:rPr>
-          <w:rFonts w:ascii="Times New Roman" w:hAnsi="Times New Roman" w:cs="Times New Roman"/>
-          <w:b/>
-          <w:color w:val="000000" w:themeColor="text1"/>
-          <w:sz w:val="28"/>
-          <w:szCs w:val="28"/>
-          <w:u w:val="single"/>
-        </w:rPr>
-        <w:t>/Thesis</w:t>
-      </w:r>
-      <w:r>
-        <w:rPr>
-          <w:rFonts w:ascii="Times New Roman" w:hAnsi="Times New Roman" w:cs="Times New Roman"/>
-          <w:b/>
-          <w:color w:val="000000" w:themeColor="text1"/>
-          <w:sz w:val="28"/>
-          <w:szCs w:val="28"/>
-          <w:u w:val="single"/>
-        </w:rPr>
-        <w:t xml:space="preserve"> Proposal)</w:t>
+        <w:t>(Project Proposal)</w:t>
       </w:r>
     </w:p>
     <w:p>
@@ -297,7 +238,7 @@
           <w:sz w:val="24"/>
           <w:szCs w:val="24"/>
         </w:rPr>
-        <w:t>Project/Thesis</w:t>
+        <w:t>Project</w:t>
       </w:r>
     </w:p>
     <w:p>
@@ -917,16 +858,6 @@
                 <w:szCs w:val="24"/>
               </w:rPr>
               <w:t>:</w:t>
-            </w:r>
-            <w:r>
-              <w:rPr>
-                <w:rFonts w:ascii="Times New Roman" w:hAnsi="Times New Roman" w:cs="Times New Roman"/>
-                <w:b/>
-                <w:color w:val="000000" w:themeColor="text1"/>
-                <w:sz w:val="24"/>
-                <w:szCs w:val="24"/>
-              </w:rPr>
-              <w:t xml:space="preserve"> </w:t>
             </w:r>
             <w:r>
               <w:rPr>
@@ -1013,7 +944,7 @@
                 <w:sz w:val="24"/>
                 <w:szCs w:val="24"/>
               </w:rPr>
-              <w:t xml:space="preserve">     </w:t>
+              <w:t xml:space="preserve">    </w:t>
             </w:r>
             <w:r>
               <w:rPr>
@@ -1221,6 +1152,16 @@
                 <w:szCs w:val="24"/>
                 <w:lang w:bidi="bn-IN"/>
               </w:rPr>
+              <w:t xml:space="preserve">  </w:t>
+            </w:r>
+            <w:r>
+              <w:rPr>
+                <w:rFonts w:ascii="Times New Roman" w:hAnsi="Times New Roman" w:cs="Times New Roman"/>
+                <w:color w:val="000000"/>
+                <w:sz w:val="24"/>
+                <w:szCs w:val="24"/>
+                <w:lang w:bidi="bn-IN"/>
+              </w:rPr>
               <w:t xml:space="preserve">Dept. of Computer Science and Engineering, </w:t>
             </w:r>
           </w:p>
@@ -1232,6 +1173,9 @@
               <w:t xml:space="preserve">   </w:t>
             </w:r>
             <w:r>
+              <w:t xml:space="preserve">  </w:t>
+            </w:r>
+            <w:r>
               <w:t>BSMRSTU</w:t>
             </w:r>
           </w:p>
@@ -1285,6 +1229,16 @@
                 <w:sz w:val="24"/>
                 <w:szCs w:val="24"/>
               </w:rPr>
+              <w:t xml:space="preserve">  </w:t>
+            </w:r>
+            <w:r>
+              <w:rPr>
+                <w:rFonts w:ascii="Times New Roman" w:hAnsi="Times New Roman" w:cs="Times New Roman"/>
+                <w:b/>
+                <w:color w:val="000000" w:themeColor="text1"/>
+                <w:sz w:val="24"/>
+                <w:szCs w:val="24"/>
+              </w:rPr>
               <w:t>:</w:t>
             </w:r>
             <w:r>
@@ -1353,6 +1307,16 @@
                 <w:sz w:val="24"/>
                 <w:szCs w:val="24"/>
               </w:rPr>
+              <w:t xml:space="preserve">  </w:t>
+            </w:r>
+            <w:r>
+              <w:rPr>
+                <w:rFonts w:ascii="Times New Roman" w:hAnsi="Times New Roman" w:cs="Times New Roman"/>
+                <w:b/>
+                <w:color w:val="000000" w:themeColor="text1"/>
+                <w:sz w:val="24"/>
+                <w:szCs w:val="24"/>
+              </w:rPr>
               <w:t xml:space="preserve">: </w:t>
             </w:r>
             <w:r>
@@ -1429,6 +1393,16 @@
                 <w:sz w:val="24"/>
                 <w:szCs w:val="24"/>
               </w:rPr>
+              <w:t xml:space="preserve">  </w:t>
+            </w:r>
+            <w:r>
+              <w:rPr>
+                <w:rFonts w:ascii="Times New Roman" w:hAnsi="Times New Roman" w:cs="Times New Roman"/>
+                <w:b/>
+                <w:color w:val="000000" w:themeColor="text1"/>
+                <w:sz w:val="24"/>
+                <w:szCs w:val="24"/>
+              </w:rPr>
               <w:t xml:space="preserve">: </w:t>
             </w:r>
             <w:r>
@@ -1462,6 +1436,16 @@
                 <w:sz w:val="24"/>
                 <w:szCs w:val="24"/>
               </w:rPr>
+              <w:t xml:space="preserve">  </w:t>
+            </w:r>
+            <w:r>
+              <w:rPr>
+                <w:rFonts w:ascii="Times New Roman" w:hAnsi="Times New Roman" w:cs="Times New Roman"/>
+                <w:b/>
+                <w:color w:val="000000" w:themeColor="text1"/>
+                <w:sz w:val="24"/>
+                <w:szCs w:val="24"/>
+              </w:rPr>
               <w:t>:</w:t>
             </w:r>
             <w:r>
@@ -1484,6 +1468,43 @@
               </w:rPr>
               <w:t>Desktop Based Programming contest platform</w:t>
             </w:r>
+          </w:p>
+        </w:tc>
+      </w:tr>
+      <w:tr>
+        <w:tc>
+          <w:tcPr>
+            <w:tcW w:w="4068" w:type="dxa"/>
+          </w:tcPr>
+          <w:p>
+            <w:pPr>
+              <w:spacing w:line="360" w:lineRule="auto"/>
+              <w:rPr>
+                <w:rFonts w:ascii="Times New Roman" w:hAnsi="Times New Roman" w:cs="Times New Roman"/>
+                <w:b/>
+                <w:color w:val="000000" w:themeColor="text1"/>
+                <w:sz w:val="24"/>
+                <w:szCs w:val="24"/>
+              </w:rPr>
+            </w:pPr>
+          </w:p>
+        </w:tc>
+        <w:tc>
+          <w:tcPr>
+            <w:tcW w:w="6750" w:type="dxa"/>
+          </w:tcPr>
+          <w:p>
+            <w:pPr>
+              <w:spacing w:line="360" w:lineRule="auto"/>
+              <w:jc w:val="both"/>
+              <w:rPr>
+                <w:rFonts w:ascii="Times New Roman" w:hAnsi="Times New Roman" w:cs="Times New Roman"/>
+                <w:b/>
+                <w:color w:val="000000" w:themeColor="text1"/>
+                <w:sz w:val="24"/>
+                <w:szCs w:val="24"/>
+              </w:rPr>
+            </w:pPr>
           </w:p>
         </w:tc>
       </w:tr>
@@ -1551,7 +1572,6 @@
           <w:sz w:val="28"/>
           <w:szCs w:val="28"/>
         </w:rPr>
-        <w:lastRenderedPageBreak/>
         <w:t>Introduction:</w:t>
       </w:r>
     </w:p>
@@ -1888,7 +1908,43 @@
           <w:sz w:val="24"/>
           <w:szCs w:val="24"/>
         </w:rPr>
-        <w:t>In both kind platform provided an scoreboard.</w:t>
+        <w:t>In both kind</w:t>
+      </w:r>
+      <w:r>
+        <w:rPr>
+          <w:rFonts w:ascii="Times New Roman" w:eastAsia="Times New Roman" w:hAnsi="Times New Roman" w:cs="Times New Roman"/>
+          <w:color w:val="000000" w:themeColor="text1"/>
+          <w:sz w:val="24"/>
+          <w:szCs w:val="24"/>
+        </w:rPr>
+        <w:t xml:space="preserve"> of</w:t>
+      </w:r>
+      <w:r>
+        <w:rPr>
+          <w:rFonts w:ascii="Times New Roman" w:eastAsia="Times New Roman" w:hAnsi="Times New Roman" w:cs="Times New Roman"/>
+          <w:color w:val="000000" w:themeColor="text1"/>
+          <w:sz w:val="24"/>
+          <w:szCs w:val="24"/>
+        </w:rPr>
+        <w:t xml:space="preserve"> platform</w:t>
+      </w:r>
+      <w:r>
+        <w:rPr>
+          <w:rFonts w:ascii="Times New Roman" w:eastAsia="Times New Roman" w:hAnsi="Times New Roman" w:cs="Times New Roman"/>
+          <w:color w:val="000000" w:themeColor="text1"/>
+          <w:sz w:val="24"/>
+          <w:szCs w:val="24"/>
+        </w:rPr>
+        <w:t xml:space="preserve"> they</w:t>
+      </w:r>
+      <w:r>
+        <w:rPr>
+          <w:rFonts w:ascii="Times New Roman" w:eastAsia="Times New Roman" w:hAnsi="Times New Roman" w:cs="Times New Roman"/>
+          <w:color w:val="000000" w:themeColor="text1"/>
+          <w:sz w:val="24"/>
+          <w:szCs w:val="24"/>
+        </w:rPr>
+        <w:t xml:space="preserve"> provided an scoreboard.</w:t>
       </w:r>
     </w:p>
     <w:p>
@@ -1935,8 +1991,7 @@
           <w:sz w:val="28"/>
           <w:szCs w:val="28"/>
         </w:rPr>
-        <w:lastRenderedPageBreak/>
-        <w:t xml:space="preserve">      </w:t>
+        <w:t xml:space="preserve">    </w:t>
       </w:r>
       <w:r>
         <w:rPr>
@@ -1946,6 +2001,16 @@
           <w:sz w:val="28"/>
           <w:szCs w:val="28"/>
         </w:rPr>
+        <w:t xml:space="preserve"> </w:t>
+      </w:r>
+      <w:r>
+        <w:rPr>
+          <w:rFonts w:ascii="Times New Roman" w:hAnsi="Times New Roman" w:cs="Times New Roman"/>
+          <w:b/>
+          <w:bCs/>
+          <w:sz w:val="28"/>
+          <w:szCs w:val="28"/>
+        </w:rPr>
         <w:t>8. Background and present state of the problem:</w:t>
       </w:r>
     </w:p>
@@ -1967,7 +2032,25 @@
           <w:sz w:val="24"/>
           <w:szCs w:val="24"/>
         </w:rPr>
-        <w:t xml:space="preserve">Very common and popular freeware desktop based platform in recent past is PC^2 read as “PC Square”. There are some java applications to arrange a contest in PC^2. But the features are so limited and also not very </w:t>
+        <w:t>Very common and popular freeware desktop based platform in recent past is PC^2 read as “PC Square”.</w:t>
+      </w:r>
+      <w:r>
+        <w:rPr>
+          <w:rFonts w:ascii="Times New Roman" w:eastAsia="Times New Roman" w:hAnsi="Times New Roman" w:cs="Times New Roman"/>
+          <w:color w:val="000000" w:themeColor="text1"/>
+          <w:sz w:val="24"/>
+          <w:szCs w:val="24"/>
+        </w:rPr>
+        <w:t xml:space="preserve"> This is a first kind of platform.</w:t>
+      </w:r>
+      <w:r>
+        <w:rPr>
+          <w:rFonts w:ascii="Times New Roman" w:eastAsia="Times New Roman" w:hAnsi="Times New Roman" w:cs="Times New Roman"/>
+          <w:color w:val="000000" w:themeColor="text1"/>
+          <w:sz w:val="24"/>
+          <w:szCs w:val="24"/>
+        </w:rPr>
+        <w:t xml:space="preserve"> There are some java applications to arrange a contest in PC^2. But the features are so limited and also not very </w:t>
       </w:r>
       <w:r>
         <w:rPr>
@@ -2389,7 +2472,6 @@
           <w:sz w:val="28"/>
           <w:szCs w:val="28"/>
         </w:rPr>
-        <w:lastRenderedPageBreak/>
         <w:t>9. Objective with specific aims and possible outcomes:</w:t>
       </w:r>
     </w:p>
@@ -2773,67 +2855,181 @@
       <w:r>
         <w:rPr>
           <w:noProof/>
-        </w:rPr>
-        <w:pict>
-          <v:shapetype id="_x0000_t202" coordsize="21600,21600" o:spt="202" path="m,l,21600r21600,l21600,xe">
-            <v:stroke joinstyle="miter"/>
-            <v:path gradientshapeok="t" o:connecttype="rect"/>
-          </v:shapetype>
-          <v:shape id="Text Box 2" o:spid="_x0000_s1058" type="#_x0000_t202" style="position:absolute;left:0;text-align:left;margin-left:151.65pt;margin-top:.95pt;width:220.55pt;height:60.75pt;z-index:251662336;visibility:visible;mso-wrap-distance-left:9pt;mso-wrap-distance-top:3.6pt;mso-wrap-distance-right:9pt;mso-wrap-distance-bottom:3.6pt;mso-position-horizontal-relative:text;mso-position-vertical-relative:text;mso-width-relative:margin;mso-height-relative:margin;v-text-anchor:top" o:gfxdata="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">
-            <v:textbox>
-              <w:txbxContent>
-                <w:p>
-                  <w:r>
-                    <w:t>User Interface and Interaction end</w:t>
-                  </w:r>
-                  <w:r>
-                    <w:t>.</w:t>
-                  </w:r>
-                  <w:r>
-                    <w:br/>
-                  </w:r>
-                  <w:r>
-                    <w:br/>
-                  </w:r>
-                  <w:r>
-                    <w:t xml:space="preserve">tools: </w:t>
-                  </w:r>
-                  <w:r>
-                    <w:t>php,</w:t>
-                  </w:r>
-                  <w:r>
-                    <w:t xml:space="preserve"> </w:t>
-                  </w:r>
-                  <w:r>
-                    <w:t>html,</w:t>
-                  </w:r>
-                  <w:r>
-                    <w:t xml:space="preserve"> </w:t>
-                  </w:r>
-                  <w:r>
-                    <w:t>css,</w:t>
-                  </w:r>
-                  <w:r>
-                    <w:t xml:space="preserve"> </w:t>
-                  </w:r>
-                  <w:r>
-                    <w:t>javascript,</w:t>
-                  </w:r>
-                  <w:r>
-                    <w:t xml:space="preserve"> </w:t>
-                  </w:r>
-                  <w:r>
-                    <w:t>jquery</w:t>
-                  </w:r>
-                  <w:r>
-                    <w:t xml:space="preserve"> ,ajax</w:t>
-                  </w:r>
-                </w:p>
-              </w:txbxContent>
-            </v:textbox>
-            <w10:wrap type="square"/>
-          </v:shape>
-        </w:pict>
+          <w:lang w:bidi="bn-IN"/>
+        </w:rPr>
+        <mc:AlternateContent>
+          <mc:Choice Requires="wps">
+            <w:drawing>
+              <wp:anchor distT="45720" distB="45720" distL="114300" distR="114300" simplePos="0" relativeHeight="251662336" behindDoc="0" locked="0" layoutInCell="1" allowOverlap="1">
+                <wp:simplePos x="0" y="0"/>
+                <wp:positionH relativeFrom="column">
+                  <wp:posOffset>1925955</wp:posOffset>
+                </wp:positionH>
+                <wp:positionV relativeFrom="paragraph">
+                  <wp:posOffset>12065</wp:posOffset>
+                </wp:positionV>
+                <wp:extent cx="2800985" cy="771525"/>
+                <wp:effectExtent l="11430" t="13335" r="6985" b="5715"/>
+                <wp:wrapSquare wrapText="bothSides"/>
+                <wp:docPr id="3" name="Text Box 2"/>
+                <wp:cNvGraphicFramePr>
+                  <a:graphicFrameLocks xmlns:a="http://schemas.openxmlformats.org/drawingml/2006/main"/>
+                </wp:cNvGraphicFramePr>
+                <a:graphic xmlns:a="http://schemas.openxmlformats.org/drawingml/2006/main">
+                  <a:graphicData uri="http://schemas.microsoft.com/office/word/2010/wordprocessingShape">
+                    <wps:wsp>
+                      <wps:cNvSpPr txBox="1">
+                        <a:spLocks noChangeArrowheads="1"/>
+                      </wps:cNvSpPr>
+                      <wps:spPr bwMode="auto">
+                        <a:xfrm>
+                          <a:off x="0" y="0"/>
+                          <a:ext cx="2800985" cy="771525"/>
+                        </a:xfrm>
+                        <a:prstGeom prst="rect">
+                          <a:avLst/>
+                        </a:prstGeom>
+                        <a:solidFill>
+                          <a:srgbClr val="FFFFFF"/>
+                        </a:solidFill>
+                        <a:ln w="9525">
+                          <a:solidFill>
+                            <a:srgbClr val="000000"/>
+                          </a:solidFill>
+                          <a:miter lim="800000"/>
+                          <a:headEnd/>
+                          <a:tailEnd/>
+                        </a:ln>
+                      </wps:spPr>
+                      <wps:txbx>
+                        <w:txbxContent>
+                          <w:p>
+                            <w:r>
+                              <w:t>User Interface and Interaction end</w:t>
+                            </w:r>
+                            <w:r>
+                              <w:t>.</w:t>
+                            </w:r>
+                            <w:r>
+                              <w:br/>
+                            </w:r>
+                            <w:r>
+                              <w:br/>
+                            </w:r>
+                            <w:r>
+                              <w:t xml:space="preserve">tools: </w:t>
+                            </w:r>
+                            <w:r>
+                              <w:t>php,</w:t>
+                            </w:r>
+                            <w:r>
+                              <w:t xml:space="preserve"> </w:t>
+                            </w:r>
+                            <w:r>
+                              <w:t>html,</w:t>
+                            </w:r>
+                            <w:r>
+                              <w:t xml:space="preserve"> </w:t>
+                            </w:r>
+                            <w:r>
+                              <w:t>css,</w:t>
+                            </w:r>
+                            <w:r>
+                              <w:t xml:space="preserve"> </w:t>
+                            </w:r>
+                            <w:r>
+                              <w:t>javascript,</w:t>
+                            </w:r>
+                            <w:r>
+                              <w:t xml:space="preserve"> </w:t>
+                            </w:r>
+                            <w:r>
+                              <w:t>jquery</w:t>
+                            </w:r>
+                            <w:r>
+                              <w:t xml:space="preserve"> ,ajax</w:t>
+                            </w:r>
+                          </w:p>
+                        </w:txbxContent>
+                      </wps:txbx>
+                      <wps:bodyPr rot="0" vert="horz" wrap="square" lIns="91440" tIns="45720" rIns="91440" bIns="45720" anchor="t" anchorCtr="0" upright="1">
+                        <a:noAutofit/>
+                      </wps:bodyPr>
+                    </wps:wsp>
+                  </a:graphicData>
+                </a:graphic>
+                <wp14:sizeRelH relativeFrom="margin">
+                  <wp14:pctWidth>0</wp14:pctWidth>
+                </wp14:sizeRelH>
+                <wp14:sizeRelV relativeFrom="margin">
+                  <wp14:pctHeight>0</wp14:pctHeight>
+                </wp14:sizeRelV>
+              </wp:anchor>
+            </w:drawing>
+          </mc:Choice>
+          <mc:Fallback>
+            <w:pict>
+              <v:shapetype id="_x0000_t202" coordsize="21600,21600" o:spt="202" path="m,l,21600r21600,l21600,xe">
+                <v:stroke joinstyle="miter"/>
+                <v:path gradientshapeok="t" o:connecttype="rect"/>
+              </v:shapetype>
+              <v:shape id="Text Box 2" o:spid="_x0000_s1026" type="#_x0000_t202" style="position:absolute;left:0;text-align:left;margin-left:151.65pt;margin-top:.95pt;width:220.55pt;height:60.75pt;z-index:251662336;visibility:visible;mso-wrap-style:square;mso-width-percent:0;mso-height-percent:0;mso-wrap-distance-left:9pt;mso-wrap-distance-top:3.6pt;mso-wrap-distance-right:9pt;mso-wrap-distance-bottom:3.6pt;mso-position-horizontal:absolute;mso-position-horizontal-relative:text;mso-position-vertical:absolute;mso-position-vertical-relative:text;mso-width-percent:0;mso-height-percent:0;mso-width-relative:margin;mso-height-relative:margin;v-text-anchor:top" o:gfxdata="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">
+                <v:textbox>
+                  <w:txbxContent>
+                    <w:p>
+                      <w:r>
+                        <w:t>User Interface and Interaction end</w:t>
+                      </w:r>
+                      <w:r>
+                        <w:t>.</w:t>
+                      </w:r>
+                      <w:r>
+                        <w:br/>
+                      </w:r>
+                      <w:r>
+                        <w:br/>
+                      </w:r>
+                      <w:r>
+                        <w:t xml:space="preserve">tools: </w:t>
+                      </w:r>
+                      <w:r>
+                        <w:t>php,</w:t>
+                      </w:r>
+                      <w:r>
+                        <w:t xml:space="preserve"> </w:t>
+                      </w:r>
+                      <w:r>
+                        <w:t>html,</w:t>
+                      </w:r>
+                      <w:r>
+                        <w:t xml:space="preserve"> </w:t>
+                      </w:r>
+                      <w:r>
+                        <w:t>css,</w:t>
+                      </w:r>
+                      <w:r>
+                        <w:t xml:space="preserve"> </w:t>
+                      </w:r>
+                      <w:r>
+                        <w:t>javascript,</w:t>
+                      </w:r>
+                      <w:r>
+                        <w:t xml:space="preserve"> </w:t>
+                      </w:r>
+                      <w:r>
+                        <w:t>jquery</w:t>
+                      </w:r>
+                      <w:r>
+                        <w:t xml:space="preserve"> ,ajax</w:t>
+                      </w:r>
+                    </w:p>
+                  </w:txbxContent>
+                </v:textbox>
+                <w10:wrap type="square"/>
+              </v:shape>
+            </w:pict>
+          </mc:Fallback>
+        </mc:AlternateContent>
       </w:r>
     </w:p>
     <w:p>
@@ -2857,39 +3053,129 @@
           <w:szCs w:val="28"/>
           <w:lang w:bidi="bn-IN"/>
         </w:rPr>
-        <w:pict>
-          <v:shape id="_x0000_s1059" type="#_x0000_t202" style="position:absolute;left:0;text-align:left;margin-left:152.4pt;margin-top:39pt;width:222.8pt;height:83.25pt;z-index:251663360;visibility:visible;mso-wrap-distance-left:9pt;mso-wrap-distance-top:3.6pt;mso-wrap-distance-right:9pt;mso-wrap-distance-bottom:3.6pt;mso-position-horizontal-relative:text;mso-position-vertical-relative:text;mso-width-relative:margin;mso-height-relative:margin;v-text-anchor:top" o:gfxdata="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">
-            <v:textbox>
-              <w:txbxContent>
-                <w:p>
-                  <w:r>
-                    <w:t>Submission</w:t>
-                  </w:r>
-                  <w:r>
-                    <w:t xml:space="preserve"> </w:t>
-                  </w:r>
-                  <w:r>
-                    <w:t>Judgment</w:t>
-                  </w:r>
-                  <w:r>
-                    <w:t xml:space="preserve"> End.</w:t>
-                  </w:r>
-                  <w:r>
-                    <w:br/>
-                  </w:r>
-                  <w:r>
-                    <w:br/>
-                    <w:t xml:space="preserve">tools: </w:t>
-                  </w:r>
-                  <w:r>
-                    <w:t>java, c++, Windows Kernel Programming</w:t>
-                  </w:r>
-                </w:p>
-              </w:txbxContent>
-            </v:textbox>
-            <w10:wrap type="square"/>
-          </v:shape>
-        </w:pict>
+        <mc:AlternateContent>
+          <mc:Choice Requires="wps">
+            <w:drawing>
+              <wp:anchor distT="45720" distB="45720" distL="114300" distR="114300" simplePos="0" relativeHeight="251663360" behindDoc="0" locked="0" layoutInCell="1" allowOverlap="1">
+                <wp:simplePos x="0" y="0"/>
+                <wp:positionH relativeFrom="column">
+                  <wp:posOffset>1935480</wp:posOffset>
+                </wp:positionH>
+                <wp:positionV relativeFrom="paragraph">
+                  <wp:posOffset>495300</wp:posOffset>
+                </wp:positionV>
+                <wp:extent cx="2829560" cy="1057275"/>
+                <wp:effectExtent l="11430" t="13335" r="6985" b="5715"/>
+                <wp:wrapSquare wrapText="bothSides"/>
+                <wp:docPr id="2" name="Text Box 35"/>
+                <wp:cNvGraphicFramePr>
+                  <a:graphicFrameLocks xmlns:a="http://schemas.openxmlformats.org/drawingml/2006/main"/>
+                </wp:cNvGraphicFramePr>
+                <a:graphic xmlns:a="http://schemas.openxmlformats.org/drawingml/2006/main">
+                  <a:graphicData uri="http://schemas.microsoft.com/office/word/2010/wordprocessingShape">
+                    <wps:wsp>
+                      <wps:cNvSpPr txBox="1">
+                        <a:spLocks noChangeArrowheads="1"/>
+                      </wps:cNvSpPr>
+                      <wps:spPr bwMode="auto">
+                        <a:xfrm>
+                          <a:off x="0" y="0"/>
+                          <a:ext cx="2829560" cy="1057275"/>
+                        </a:xfrm>
+                        <a:prstGeom prst="rect">
+                          <a:avLst/>
+                        </a:prstGeom>
+                        <a:solidFill>
+                          <a:srgbClr val="FFFFFF"/>
+                        </a:solidFill>
+                        <a:ln w="9525">
+                          <a:solidFill>
+                            <a:srgbClr val="000000"/>
+                          </a:solidFill>
+                          <a:miter lim="800000"/>
+                          <a:headEnd/>
+                          <a:tailEnd/>
+                        </a:ln>
+                      </wps:spPr>
+                      <wps:txbx>
+                        <w:txbxContent>
+                          <w:p>
+                            <w:r>
+                              <w:t>Submission</w:t>
+                            </w:r>
+                            <w:r>
+                              <w:t xml:space="preserve"> </w:t>
+                            </w:r>
+                            <w:r>
+                              <w:t>Judgment</w:t>
+                            </w:r>
+                            <w:r>
+                              <w:t xml:space="preserve"> End.</w:t>
+                            </w:r>
+                            <w:r>
+                              <w:br/>
+                            </w:r>
+                            <w:r>
+                              <w:br/>
+                              <w:t xml:space="preserve">tools: </w:t>
+                            </w:r>
+                            <w:r>
+                              <w:t>java, c++, Windows Kernel Programming</w:t>
+                            </w:r>
+                          </w:p>
+                        </w:txbxContent>
+                      </wps:txbx>
+                      <wps:bodyPr rot="0" vert="horz" wrap="square" lIns="91440" tIns="45720" rIns="91440" bIns="45720" anchor="t" anchorCtr="0" upright="1">
+                        <a:noAutofit/>
+                      </wps:bodyPr>
+                    </wps:wsp>
+                  </a:graphicData>
+                </a:graphic>
+                <wp14:sizeRelH relativeFrom="margin">
+                  <wp14:pctWidth>0</wp14:pctWidth>
+                </wp14:sizeRelH>
+                <wp14:sizeRelV relativeFrom="margin">
+                  <wp14:pctHeight>0</wp14:pctHeight>
+                </wp14:sizeRelV>
+              </wp:anchor>
+            </w:drawing>
+          </mc:Choice>
+          <mc:Fallback>
+            <w:pict>
+              <v:shape id="Text Box 35" o:spid="_x0000_s1027" type="#_x0000_t202" style="position:absolute;left:0;text-align:left;margin-left:152.4pt;margin-top:39pt;width:222.8pt;height:83.25pt;z-index:251663360;visibility:visible;mso-wrap-style:square;mso-width-percent:0;mso-height-percent:0;mso-wrap-distance-left:9pt;mso-wrap-distance-top:3.6pt;mso-wrap-distance-right:9pt;mso-wrap-distance-bottom:3.6pt;mso-position-horizontal:absolute;mso-position-horizontal-relative:text;mso-position-vertical:absolute;mso-position-vertical-relative:text;mso-width-percent:0;mso-height-percent:0;mso-width-relative:margin;mso-height-relative:margin;v-text-anchor:top" o:gfxdata="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">
+                <v:textbox>
+                  <w:txbxContent>
+                    <w:p>
+                      <w:r>
+                        <w:t>Submission</w:t>
+                      </w:r>
+                      <w:r>
+                        <w:t xml:space="preserve"> </w:t>
+                      </w:r>
+                      <w:r>
+                        <w:t>Judgment</w:t>
+                      </w:r>
+                      <w:r>
+                        <w:t xml:space="preserve"> End.</w:t>
+                      </w:r>
+                      <w:r>
+                        <w:br/>
+                      </w:r>
+                      <w:r>
+                        <w:br/>
+                        <w:t xml:space="preserve">tools: </w:t>
+                      </w:r>
+                      <w:r>
+                        <w:t>java, c++, Windows Kernel Programming</w:t>
+                      </w:r>
+                    </w:p>
+                  </w:txbxContent>
+                </v:textbox>
+                <w10:wrap type="square"/>
+              </v:shape>
+            </w:pict>
+          </mc:Fallback>
+        </mc:AlternateContent>
       </w:r>
     </w:p>
     <w:p>
@@ -3015,8 +3301,6 @@
         </w:rPr>
         <w:t>h</w:t>
       </w:r>
-      <w:bookmarkStart w:id="0" w:name="_GoBack"/>
-      <w:bookmarkEnd w:id="0"/>
       <w:r>
         <w:rPr>
           <w:bCs/>
@@ -3043,6 +3327,7 @@
         <w:rPr>
           <w:bCs/>
         </w:rPr>
+        <w:lastRenderedPageBreak/>
         <w:t>The communication between this two end will be done through database and some fi</w:t>
       </w:r>
       <w:r>
@@ -3070,7 +3355,6 @@
           <w:sz w:val="28"/>
           <w:szCs w:val="28"/>
         </w:rPr>
-        <w:lastRenderedPageBreak/>
         <w:br/>
       </w:r>
     </w:p>
@@ -3212,7 +3496,7 @@
         </w:rPr>
         <w:t>www.w3schools.com</w:t>
       </w:r>
-      <w:hyperlink r:id="rId8" w:history="1"/>
+      <w:hyperlink r:id="rId9" w:history="1"/>
     </w:p>
     <w:p>
       <w:pPr>
@@ -3628,7 +3912,6 @@
           <w:sz w:val="24"/>
           <w:szCs w:val="24"/>
         </w:rPr>
-        <w:lastRenderedPageBreak/>
         <w:t xml:space="preserve">                                                                                                              </w:t>
       </w:r>
       <w:r>
@@ -4071,7 +4354,7 @@
       </w:pPr>
     </w:p>
     <w:sectPr>
-      <w:footerReference w:type="default" r:id="rId9"/>
+      <w:footerReference w:type="default" r:id="rId10"/>
       <w:pgSz w:w="12240" w:h="15840"/>
       <w:pgMar w:top="1440" w:right="1440" w:bottom="1440" w:left="1440" w:header="720" w:footer="720" w:gutter="0"/>
       <w:cols w:space="720"/>
@@ -6897,7 +7180,7 @@
 </file>
 
 <file path=customXml/itemProps1.xml><?xml version="1.0" encoding="utf-8"?>
-<ds:datastoreItem xmlns:ds="http://schemas.openxmlformats.org/officeDocument/2006/customXml" ds:itemID="{C9847A92-B71A-4D5B-B426-F39767185306}">
+<ds:datastoreItem xmlns:ds="http://schemas.openxmlformats.org/officeDocument/2006/customXml" ds:itemID="{A99BF896-F525-4914-A25E-3084FFD3B750}">
   <ds:schemaRefs>
     <ds:schemaRef ds:uri="http://schemas.openxmlformats.org/officeDocument/2006/bibliography"/>
   </ds:schemaRefs>

</xml_diff>